<commit_message>
update to slides and notebooks
</commit_message>
<xml_diff>
--- a/instructors/06-Being precise Notebook.docx
+++ b/instructors/06-Being precise Notebook.docx
@@ -1,6 +1,6 @@
 
 <file path=word/document.xml><?xml version="1.0" encoding="utf-8"?>
-<w:document xmlns:wpc="http://schemas.microsoft.com/office/word/2010/wordprocessingCanvas" xmlns:cx="http://schemas.microsoft.com/office/drawing/2014/chartex" xmlns:cx1="http://schemas.microsoft.com/office/drawing/2015/9/8/chartex" xmlns:cx2="http://schemas.microsoft.com/office/drawing/2015/10/21/chartex" xmlns:cx3="http://schemas.microsoft.com/office/drawing/2016/5/9/chartex" xmlns:cx4="http://schemas.microsoft.com/office/drawing/2016/5/10/chartex" xmlns:cx5="http://schemas.microsoft.com/office/drawing/2016/5/11/chartex" xmlns:cx6="http://schemas.microsoft.com/office/drawing/2016/5/12/chartex" xmlns:cx7="http://schemas.microsoft.com/office/drawing/2016/5/13/chartex" xmlns:cx8="http://schemas.microsoft.com/office/drawing/2016/5/14/chartex" xmlns:mc="http://schemas.openxmlformats.org/markup-compatibility/2006" xmlns:aink="http://schemas.microsoft.com/office/drawing/2016/ink" xmlns:am3d="http://schemas.microsoft.com/office/drawing/2017/model3d" xmlns:o="urn:schemas-microsoft-com:office:office" xmlns:r="http://schemas.openxmlformats.org/officeDocument/2006/relationships" xmlns:m="http://schemas.openxmlformats.org/officeDocument/2006/math" xmlns:v="urn:schemas-microsoft-com:vml" xmlns:wp14="http://schemas.microsoft.com/office/word/2010/wordprocessingDrawing" xmlns:wp="http://schemas.openxmlformats.org/drawingml/2006/wordprocessingDrawing" xmlns:w10="urn:schemas-microsoft-com:office:word" xmlns:w="http://schemas.openxmlformats.org/wordprocessingml/2006/main" xmlns:w14="http://schemas.microsoft.com/office/word/2010/wordml" xmlns:w15="http://schemas.microsoft.com/office/word/2012/wordml" xmlns:w16cex="http://schemas.microsoft.com/office/word/2018/wordml/cex" xmlns:w16cid="http://schemas.microsoft.com/office/word/2016/wordml/cid" xmlns:w16="http://schemas.microsoft.com/office/word/2018/wordml" xmlns:w16se="http://schemas.microsoft.com/office/word/2015/wordml/symex" xmlns:wpg="http://schemas.microsoft.com/office/word/2010/wordprocessingGroup" xmlns:wpi="http://schemas.microsoft.com/office/word/2010/wordprocessingInk" xmlns:wne="http://schemas.microsoft.com/office/word/2006/wordml" xmlns:wps="http://schemas.microsoft.com/office/word/2010/wordprocessingShape" mc:Ignorable="w14 w15 w16se w16cid w16 w16cex wp14">
+<w:document xmlns:wpc="http://schemas.microsoft.com/office/word/2010/wordprocessingCanvas" xmlns:cx="http://schemas.microsoft.com/office/drawing/2014/chartex" xmlns:cx1="http://schemas.microsoft.com/office/drawing/2015/9/8/chartex" xmlns:cx2="http://schemas.microsoft.com/office/drawing/2015/10/21/chartex" xmlns:cx3="http://schemas.microsoft.com/office/drawing/2016/5/9/chartex" xmlns:cx4="http://schemas.microsoft.com/office/drawing/2016/5/10/chartex" xmlns:cx5="http://schemas.microsoft.com/office/drawing/2016/5/11/chartex" xmlns:cx6="http://schemas.microsoft.com/office/drawing/2016/5/12/chartex" xmlns:cx7="http://schemas.microsoft.com/office/drawing/2016/5/13/chartex" xmlns:cx8="http://schemas.microsoft.com/office/drawing/2016/5/14/chartex" xmlns:mc="http://schemas.openxmlformats.org/markup-compatibility/2006" xmlns:aink="http://schemas.microsoft.com/office/drawing/2016/ink" xmlns:am3d="http://schemas.microsoft.com/office/drawing/2017/model3d" xmlns:o="urn:schemas-microsoft-com:office:office" xmlns:r="http://schemas.openxmlformats.org/officeDocument/2006/relationships" xmlns:m="http://schemas.openxmlformats.org/officeDocument/2006/math" xmlns:v="urn:schemas-microsoft-com:vml" xmlns:wp14="http://schemas.microsoft.com/office/word/2010/wordprocessingDrawing" xmlns:wp="http://schemas.openxmlformats.org/drawingml/2006/wordprocessingDrawing" xmlns:w10="urn:schemas-microsoft-com:office:word" xmlns:w="http://schemas.openxmlformats.org/wordprocessingml/2006/main" xmlns:w14="http://schemas.microsoft.com/office/word/2010/wordml" xmlns:w15="http://schemas.microsoft.com/office/word/2012/wordml" xmlns:w16cex="http://schemas.microsoft.com/office/word/2018/wordml/cex" xmlns:w16cid="http://schemas.microsoft.com/office/word/2016/wordml/cid" xmlns:w16="http://schemas.microsoft.com/office/word/2018/wordml" xmlns:w16sdtdh="http://schemas.microsoft.com/office/word/2020/wordml/sdtdatahash" xmlns:w16se="http://schemas.microsoft.com/office/word/2015/wordml/symex" xmlns:wpg="http://schemas.microsoft.com/office/word/2010/wordprocessingGroup" xmlns:wpi="http://schemas.microsoft.com/office/word/2010/wordprocessingInk" xmlns:wne="http://schemas.microsoft.com/office/word/2006/wordml" xmlns:wps="http://schemas.microsoft.com/office/word/2010/wordprocessingShape" mc:Ignorable="w14 w15 w16se w16cid w16 w16cex w16sdtdh wp14">
   <w:body>
     <w:p>
       <w:pPr>
@@ -37,7 +37,7 @@
       <w:hyperlink r:id="rId6" w:history="1">
         <w:r>
           <w:rPr>
-            <w:rStyle w:val="Hyperlink"/>
+            <w:rStyle w:val="Hipercze"/>
           </w:rPr>
           <w:t>https://carpentries-incubator.github.io/fair-bio-practice</w:t>
         </w:r>
@@ -289,7 +289,7 @@
       <w:hyperlink r:id="rId7" w:history="1">
         <w:r>
           <w:rPr>
-            <w:rStyle w:val="Hyperlink"/>
+            <w:rStyle w:val="Hipercze"/>
             <w:rFonts w:eastAsia="Times New Roman" w:cstheme="minorHAnsi"/>
             <w:sz w:val="24"/>
             <w:szCs w:val="24"/>
@@ -392,27 +392,7 @@
           <w:szCs w:val="24"/>
           <w:lang w:eastAsia="en-GB"/>
         </w:rPr>
-        <w:t xml:space="preserve">•species </w:t>
-      </w:r>
-      <w:proofErr w:type="gramStart"/>
-      <w:r>
-        <w:rPr>
-          <w:rFonts w:eastAsia="Times New Roman" w:cstheme="minorHAnsi"/>
-          <w:sz w:val="24"/>
-          <w:szCs w:val="24"/>
-          <w:lang w:eastAsia="en-GB"/>
-        </w:rPr>
-        <w:t>e.g.</w:t>
-      </w:r>
-      <w:proofErr w:type="gramEnd"/>
-      <w:r>
-        <w:rPr>
-          <w:rFonts w:eastAsia="Times New Roman" w:cstheme="minorHAnsi"/>
-          <w:sz w:val="24"/>
-          <w:szCs w:val="24"/>
-          <w:lang w:eastAsia="en-GB"/>
-        </w:rPr>
-        <w:t xml:space="preserve"> NCBI taxonomy </w:t>
+        <w:t>•species e.g. NCBI taxonomy </w:t>
       </w:r>
     </w:p>
     <w:p>
@@ -483,27 +463,7 @@
           <w:szCs w:val="24"/>
           <w:lang w:eastAsia="en-GB"/>
         </w:rPr>
-        <w:t xml:space="preserve">•chemicals </w:t>
-      </w:r>
-      <w:proofErr w:type="gramStart"/>
-      <w:r>
-        <w:rPr>
-          <w:rFonts w:eastAsia="Times New Roman" w:cstheme="minorHAnsi"/>
-          <w:sz w:val="24"/>
-          <w:szCs w:val="24"/>
-          <w:lang w:eastAsia="en-GB"/>
-        </w:rPr>
-        <w:t>e.g.</w:t>
-      </w:r>
-      <w:proofErr w:type="gramEnd"/>
-      <w:r>
-        <w:rPr>
-          <w:rFonts w:eastAsia="Times New Roman" w:cstheme="minorHAnsi"/>
-          <w:sz w:val="24"/>
-          <w:szCs w:val="24"/>
-          <w:lang w:eastAsia="en-GB"/>
-        </w:rPr>
-        <w:t xml:space="preserve"> </w:t>
+        <w:t xml:space="preserve">•chemicals e.g. </w:t>
       </w:r>
       <w:proofErr w:type="spellStart"/>
       <w:r>
@@ -594,27 +554,7 @@
           <w:szCs w:val="24"/>
           <w:lang w:eastAsia="en-GB"/>
         </w:rPr>
-        <w:t xml:space="preserve">•proteins </w:t>
-      </w:r>
-      <w:proofErr w:type="gramStart"/>
-      <w:r>
-        <w:rPr>
-          <w:rFonts w:eastAsia="Times New Roman" w:cstheme="minorHAnsi"/>
-          <w:sz w:val="24"/>
-          <w:szCs w:val="24"/>
-          <w:lang w:eastAsia="en-GB"/>
-        </w:rPr>
-        <w:t>e.g.</w:t>
-      </w:r>
-      <w:proofErr w:type="gramEnd"/>
-      <w:r>
-        <w:rPr>
-          <w:rFonts w:eastAsia="Times New Roman" w:cstheme="minorHAnsi"/>
-          <w:sz w:val="24"/>
-          <w:szCs w:val="24"/>
-          <w:lang w:eastAsia="en-GB"/>
-        </w:rPr>
-        <w:t xml:space="preserve"> </w:t>
+        <w:t xml:space="preserve">•proteins e.g. </w:t>
       </w:r>
       <w:proofErr w:type="spellStart"/>
       <w:r>
@@ -706,27 +646,7 @@
           <w:lang w:eastAsia="en-GB"/>
         </w:rPr>
         <w:lastRenderedPageBreak/>
-        <w:t xml:space="preserve">•genes </w:t>
-      </w:r>
-      <w:proofErr w:type="gramStart"/>
-      <w:r>
-        <w:rPr>
-          <w:rFonts w:eastAsia="Times New Roman" w:cstheme="minorHAnsi"/>
-          <w:sz w:val="24"/>
-          <w:szCs w:val="24"/>
-          <w:lang w:eastAsia="en-GB"/>
-        </w:rPr>
-        <w:t>e.g.</w:t>
-      </w:r>
-      <w:proofErr w:type="gramEnd"/>
-      <w:r>
-        <w:rPr>
-          <w:rFonts w:eastAsia="Times New Roman" w:cstheme="minorHAnsi"/>
-          <w:sz w:val="24"/>
-          <w:szCs w:val="24"/>
-          <w:lang w:eastAsia="en-GB"/>
-        </w:rPr>
-        <w:t xml:space="preserve"> GenBank  </w:t>
+        <w:t>•genes e.g. GenBank  </w:t>
       </w:r>
     </w:p>
     <w:p>
@@ -953,7 +873,7 @@
     </w:p>
     <w:p>
       <w:pPr>
-        <w:pStyle w:val="ListParagraph"/>
+        <w:pStyle w:val="Akapitzlist"/>
         <w:numPr>
           <w:ilvl w:val="0"/>
           <w:numId w:val="7"/>
@@ -978,7 +898,7 @@
     </w:p>
     <w:p>
       <w:pPr>
-        <w:pStyle w:val="ListParagraph"/>
+        <w:pStyle w:val="Akapitzlist"/>
         <w:numPr>
           <w:ilvl w:val="0"/>
           <w:numId w:val="7"/>
@@ -1029,7 +949,179 @@
     </w:p>
     <w:p>
       <w:pPr>
-        <w:pStyle w:val="NormalWeb"/>
+        <w:pStyle w:val="Akapitzlist"/>
+        <w:numPr>
+          <w:ilvl w:val="0"/>
+          <w:numId w:val="9"/>
+        </w:numPr>
+      </w:pPr>
+      <w:r>
+        <w:t>The prefix CL stands for:</w:t>
+      </w:r>
+    </w:p>
+    <w:p>
+      <w:pPr>
+        <w:pStyle w:val="Akapitzlist"/>
+        <w:numPr>
+          <w:ilvl w:val="0"/>
+          <w:numId w:val="8"/>
+        </w:numPr>
+      </w:pPr>
+      <w:r>
+        <w:t>Class ontology:</w:t>
+      </w:r>
+    </w:p>
+    <w:p>
+      <w:pPr>
+        <w:pStyle w:val="Akapitzlist"/>
+        <w:numPr>
+          <w:ilvl w:val="0"/>
+          <w:numId w:val="8"/>
+        </w:numPr>
+      </w:pPr>
+      <w:r>
+        <w:t>Cell ontology:</w:t>
+      </w:r>
+    </w:p>
+    <w:p>
+      <w:pPr>
+        <w:pStyle w:val="Akapitzlist"/>
+        <w:numPr>
+          <w:ilvl w:val="0"/>
+          <w:numId w:val="8"/>
+        </w:numPr>
+      </w:pPr>
+      <w:r>
+        <w:t>Cell line ontology</w:t>
+      </w:r>
+    </w:p>
+    <w:p>
+      <w:pPr>
+        <w:pStyle w:val="Akapitzlist"/>
+      </w:pPr>
+    </w:p>
+    <w:p>
+      <w:pPr>
+        <w:pStyle w:val="Akapitzlist"/>
+        <w:numPr>
+          <w:ilvl w:val="0"/>
+          <w:numId w:val="9"/>
+        </w:numPr>
+      </w:pPr>
+      <w:r>
+        <w:t>The recommended ontology for chemical compounds is:</w:t>
+      </w:r>
+    </w:p>
+    <w:p>
+      <w:pPr>
+        <w:pStyle w:val="Akapitzlist"/>
+        <w:numPr>
+          <w:ilvl w:val="0"/>
+          <w:numId w:val="10"/>
+        </w:numPr>
+      </w:pPr>
+      <w:proofErr w:type="spellStart"/>
+      <w:r>
+        <w:t>cheminf</w:t>
+      </w:r>
+      <w:proofErr w:type="spellEnd"/>
+    </w:p>
+    <w:p>
+      <w:pPr>
+        <w:pStyle w:val="Akapitzlist"/>
+        <w:numPr>
+          <w:ilvl w:val="0"/>
+          <w:numId w:val="10"/>
+        </w:numPr>
+      </w:pPr>
+      <w:proofErr w:type="spellStart"/>
+      <w:r>
+        <w:t>chmo</w:t>
+      </w:r>
+      <w:proofErr w:type="spellEnd"/>
+    </w:p>
+    <w:p>
+      <w:pPr>
+        <w:pStyle w:val="Akapitzlist"/>
+        <w:numPr>
+          <w:ilvl w:val="0"/>
+          <w:numId w:val="10"/>
+        </w:numPr>
+      </w:pPr>
+      <w:proofErr w:type="spellStart"/>
+      <w:r>
+        <w:t>chebi</w:t>
+      </w:r>
+      <w:proofErr w:type="spellEnd"/>
+    </w:p>
+    <w:p>
+      <w:pPr>
+        <w:pStyle w:val="Akapitzlist"/>
+        <w:numPr>
+          <w:ilvl w:val="0"/>
+          <w:numId w:val="9"/>
+        </w:numPr>
+        <w:rPr>
+          <w:rStyle w:val="preflabel"/>
+        </w:rPr>
+      </w:pPr>
+      <w:r>
+        <w:t xml:space="preserve">Which terms captures both </w:t>
+      </w:r>
+      <w:proofErr w:type="spellStart"/>
+      <w:r>
+        <w:t>Azheimer’s</w:t>
+      </w:r>
+      <w:proofErr w:type="spellEnd"/>
+      <w:r>
+        <w:t xml:space="preserve"> and </w:t>
+      </w:r>
+      <w:r>
+        <w:rPr>
+          <w:rStyle w:val="preflabel"/>
+        </w:rPr>
+        <w:t>Huntington's diseases</w:t>
+      </w:r>
+    </w:p>
+    <w:p>
+      <w:pPr>
+        <w:pStyle w:val="Akapitzlist"/>
+        <w:numPr>
+          <w:ilvl w:val="0"/>
+          <w:numId w:val="11"/>
+        </w:numPr>
+      </w:pPr>
+      <w:r>
+        <w:t>DOID_680</w:t>
+      </w:r>
+    </w:p>
+    <w:p>
+      <w:pPr>
+        <w:pStyle w:val="Akapitzlist"/>
+        <w:numPr>
+          <w:ilvl w:val="0"/>
+          <w:numId w:val="11"/>
+        </w:numPr>
+      </w:pPr>
+      <w:r>
+        <w:t>DOID_1289</w:t>
+      </w:r>
+    </w:p>
+    <w:p>
+      <w:pPr>
+        <w:pStyle w:val="Akapitzlist"/>
+        <w:numPr>
+          <w:ilvl w:val="0"/>
+          <w:numId w:val="11"/>
+        </w:numPr>
+      </w:pPr>
+      <w:r>
+        <w:t xml:space="preserve">DOID_0060090 </w:t>
+      </w:r>
+    </w:p>
+    <w:p>
+      <w:pPr>
+        <w:pStyle w:val="NormalnyWeb"/>
         <w:jc w:val="both"/>
         <w:rPr>
           <w:rFonts w:asciiTheme="minorHAnsi" w:hAnsiTheme="minorHAnsi" w:cstheme="minorHAnsi"/>
@@ -1042,7 +1134,7 @@
     </w:p>
     <w:p>
       <w:pPr>
-        <w:pStyle w:val="NormalWeb"/>
+        <w:pStyle w:val="NormalnyWeb"/>
         <w:jc w:val="both"/>
         <w:rPr>
           <w:rFonts w:asciiTheme="minorHAnsi" w:hAnsiTheme="minorHAnsi" w:cstheme="minorHAnsi"/>
@@ -1122,6 +1214,7 @@
     </w:p>
     <w:p>
       <w:r>
+        <w:lastRenderedPageBreak/>
         <w:t> </w:t>
       </w:r>
     </w:p>
@@ -1132,13 +1225,8 @@
     </w:p>
     <w:p>
       <w:r>
-        <w:t xml:space="preserve">which one of the statements best characterize your </w:t>
-      </w:r>
-      <w:proofErr w:type="gramStart"/>
-      <w:r>
-        <w:t>experience (type +1</w:t>
-      </w:r>
-      <w:proofErr w:type="gramEnd"/>
+        <w:t>which one of the statements best characterize your experience (type +1</w:t>
+      </w:r>
     </w:p>
     <w:p>
       <w:r>
@@ -1167,7 +1255,6 @@
     </w:p>
     <w:p>
       <w:r>
-        <w:lastRenderedPageBreak/>
         <w:t>useful/informative:</w:t>
       </w:r>
     </w:p>
@@ -1273,7 +1360,7 @@
     </w:p>
     <w:p>
       <w:pPr>
-        <w:pStyle w:val="ListParagraph"/>
+        <w:pStyle w:val="Akapitzlist"/>
         <w:spacing w:before="100" w:beforeAutospacing="1" w:after="100" w:afterAutospacing="1" w:line="240" w:lineRule="auto"/>
         <w:ind w:left="1080"/>
         <w:jc w:val="both"/>
@@ -1284,7 +1371,7 @@
     </w:p>
     <w:p>
       <w:pPr>
-        <w:pStyle w:val="ListParagraph"/>
+        <w:pStyle w:val="Akapitzlist"/>
         <w:spacing w:before="100" w:beforeAutospacing="1" w:after="100" w:afterAutospacing="1" w:line="240" w:lineRule="auto"/>
         <w:ind w:left="1080"/>
         <w:jc w:val="both"/>
@@ -1309,7 +1396,7 @@
 </file>
 
 <file path=word/numbering.xml><?xml version="1.0" encoding="utf-8"?>
-<w:numbering xmlns:wpc="http://schemas.microsoft.com/office/word/2010/wordprocessingCanvas" xmlns:cx="http://schemas.microsoft.com/office/drawing/2014/chartex" xmlns:cx1="http://schemas.microsoft.com/office/drawing/2015/9/8/chartex" xmlns:cx2="http://schemas.microsoft.com/office/drawing/2015/10/21/chartex" xmlns:cx3="http://schemas.microsoft.com/office/drawing/2016/5/9/chartex" xmlns:cx4="http://schemas.microsoft.com/office/drawing/2016/5/10/chartex" xmlns:cx5="http://schemas.microsoft.com/office/drawing/2016/5/11/chartex" xmlns:cx6="http://schemas.microsoft.com/office/drawing/2016/5/12/chartex" xmlns:cx7="http://schemas.microsoft.com/office/drawing/2016/5/13/chartex" xmlns:cx8="http://schemas.microsoft.com/office/drawing/2016/5/14/chartex" xmlns:mc="http://schemas.openxmlformats.org/markup-compatibility/2006" xmlns:aink="http://schemas.microsoft.com/office/drawing/2016/ink" xmlns:am3d="http://schemas.microsoft.com/office/drawing/2017/model3d" xmlns:o="urn:schemas-microsoft-com:office:office" xmlns:r="http://schemas.openxmlformats.org/officeDocument/2006/relationships" xmlns:m="http://schemas.openxmlformats.org/officeDocument/2006/math" xmlns:v="urn:schemas-microsoft-com:vml" xmlns:wp14="http://schemas.microsoft.com/office/word/2010/wordprocessingDrawing" xmlns:wp="http://schemas.openxmlformats.org/drawingml/2006/wordprocessingDrawing" xmlns:w10="urn:schemas-microsoft-com:office:word" xmlns:w="http://schemas.openxmlformats.org/wordprocessingml/2006/main" xmlns:w14="http://schemas.microsoft.com/office/word/2010/wordml" xmlns:w15="http://schemas.microsoft.com/office/word/2012/wordml" xmlns:w16cex="http://schemas.microsoft.com/office/word/2018/wordml/cex" xmlns:w16cid="http://schemas.microsoft.com/office/word/2016/wordml/cid" xmlns:w16="http://schemas.microsoft.com/office/word/2018/wordml" xmlns:w16se="http://schemas.microsoft.com/office/word/2015/wordml/symex" xmlns:wpg="http://schemas.microsoft.com/office/word/2010/wordprocessingGroup" xmlns:wpi="http://schemas.microsoft.com/office/word/2010/wordprocessingInk" xmlns:wne="http://schemas.microsoft.com/office/word/2006/wordml" xmlns:wps="http://schemas.microsoft.com/office/word/2010/wordprocessingShape" mc:Ignorable="w14 w15 w16se w16cid w16 w16cex wp14">
+<w:numbering xmlns:wpc="http://schemas.microsoft.com/office/word/2010/wordprocessingCanvas" xmlns:cx="http://schemas.microsoft.com/office/drawing/2014/chartex" xmlns:cx1="http://schemas.microsoft.com/office/drawing/2015/9/8/chartex" xmlns:cx2="http://schemas.microsoft.com/office/drawing/2015/10/21/chartex" xmlns:cx3="http://schemas.microsoft.com/office/drawing/2016/5/9/chartex" xmlns:cx4="http://schemas.microsoft.com/office/drawing/2016/5/10/chartex" xmlns:cx5="http://schemas.microsoft.com/office/drawing/2016/5/11/chartex" xmlns:cx6="http://schemas.microsoft.com/office/drawing/2016/5/12/chartex" xmlns:cx7="http://schemas.microsoft.com/office/drawing/2016/5/13/chartex" xmlns:cx8="http://schemas.microsoft.com/office/drawing/2016/5/14/chartex" xmlns:mc="http://schemas.openxmlformats.org/markup-compatibility/2006" xmlns:aink="http://schemas.microsoft.com/office/drawing/2016/ink" xmlns:am3d="http://schemas.microsoft.com/office/drawing/2017/model3d" xmlns:o="urn:schemas-microsoft-com:office:office" xmlns:r="http://schemas.openxmlformats.org/officeDocument/2006/relationships" xmlns:m="http://schemas.openxmlformats.org/officeDocument/2006/math" xmlns:v="urn:schemas-microsoft-com:vml" xmlns:wp14="http://schemas.microsoft.com/office/word/2010/wordprocessingDrawing" xmlns:wp="http://schemas.openxmlformats.org/drawingml/2006/wordprocessingDrawing" xmlns:w10="urn:schemas-microsoft-com:office:word" xmlns:w="http://schemas.openxmlformats.org/wordprocessingml/2006/main" xmlns:w14="http://schemas.microsoft.com/office/word/2010/wordml" xmlns:w15="http://schemas.microsoft.com/office/word/2012/wordml" xmlns:w16cex="http://schemas.microsoft.com/office/word/2018/wordml/cex" xmlns:w16cid="http://schemas.microsoft.com/office/word/2016/wordml/cid" xmlns:w16="http://schemas.microsoft.com/office/word/2018/wordml" xmlns:w16sdtdh="http://schemas.microsoft.com/office/word/2020/wordml/sdtdatahash" xmlns:w16se="http://schemas.microsoft.com/office/word/2015/wordml/symex" xmlns:wpg="http://schemas.microsoft.com/office/word/2010/wordprocessingGroup" xmlns:wpi="http://schemas.microsoft.com/office/word/2010/wordprocessingInk" xmlns:wne="http://schemas.microsoft.com/office/word/2006/wordml" xmlns:wps="http://schemas.microsoft.com/office/word/2010/wordprocessingShape" mc:Ignorable="w14 w15 w16se w16cid w16 w16cex w16sdtdh wp14">
   <w:abstractNum w:abstractNumId="0" w15:restartNumberingAfterBreak="0">
     <w:nsid w:val="05584291"/>
     <w:multiLevelType w:val="hybridMultilevel"/>
@@ -1512,6 +1599,95 @@
     </w:lvl>
   </w:abstractNum>
   <w:abstractNum w:abstractNumId="2" w15:restartNumberingAfterBreak="0">
+    <w:nsid w:val="2BA92F2B"/>
+    <w:multiLevelType w:val="hybridMultilevel"/>
+    <w:tmpl w:val="D85028EE"/>
+    <w:lvl w:ilvl="0" w:tplc="5AF4A2B8">
+      <w:start w:val="1"/>
+      <w:numFmt w:val="lowerLetter"/>
+      <w:lvlText w:val="%1)"/>
+      <w:lvlJc w:val="left"/>
+      <w:pPr>
+        <w:ind w:left="1080" w:hanging="360"/>
+      </w:pPr>
+      <w:rPr>
+        <w:rFonts w:hint="default"/>
+      </w:rPr>
+    </w:lvl>
+    <w:lvl w:ilvl="1" w:tplc="04150019" w:tentative="1">
+      <w:start w:val="1"/>
+      <w:numFmt w:val="lowerLetter"/>
+      <w:lvlText w:val="%2."/>
+      <w:lvlJc w:val="left"/>
+      <w:pPr>
+        <w:ind w:left="1800" w:hanging="360"/>
+      </w:pPr>
+    </w:lvl>
+    <w:lvl w:ilvl="2" w:tplc="0415001B" w:tentative="1">
+      <w:start w:val="1"/>
+      <w:numFmt w:val="lowerRoman"/>
+      <w:lvlText w:val="%3."/>
+      <w:lvlJc w:val="right"/>
+      <w:pPr>
+        <w:ind w:left="2520" w:hanging="180"/>
+      </w:pPr>
+    </w:lvl>
+    <w:lvl w:ilvl="3" w:tplc="0415000F" w:tentative="1">
+      <w:start w:val="1"/>
+      <w:numFmt w:val="decimal"/>
+      <w:lvlText w:val="%4."/>
+      <w:lvlJc w:val="left"/>
+      <w:pPr>
+        <w:ind w:left="3240" w:hanging="360"/>
+      </w:pPr>
+    </w:lvl>
+    <w:lvl w:ilvl="4" w:tplc="04150019" w:tentative="1">
+      <w:start w:val="1"/>
+      <w:numFmt w:val="lowerLetter"/>
+      <w:lvlText w:val="%5."/>
+      <w:lvlJc w:val="left"/>
+      <w:pPr>
+        <w:ind w:left="3960" w:hanging="360"/>
+      </w:pPr>
+    </w:lvl>
+    <w:lvl w:ilvl="5" w:tplc="0415001B" w:tentative="1">
+      <w:start w:val="1"/>
+      <w:numFmt w:val="lowerRoman"/>
+      <w:lvlText w:val="%6."/>
+      <w:lvlJc w:val="right"/>
+      <w:pPr>
+        <w:ind w:left="4680" w:hanging="180"/>
+      </w:pPr>
+    </w:lvl>
+    <w:lvl w:ilvl="6" w:tplc="0415000F" w:tentative="1">
+      <w:start w:val="1"/>
+      <w:numFmt w:val="decimal"/>
+      <w:lvlText w:val="%7."/>
+      <w:lvlJc w:val="left"/>
+      <w:pPr>
+        <w:ind w:left="5400" w:hanging="360"/>
+      </w:pPr>
+    </w:lvl>
+    <w:lvl w:ilvl="7" w:tplc="04150019" w:tentative="1">
+      <w:start w:val="1"/>
+      <w:numFmt w:val="lowerLetter"/>
+      <w:lvlText w:val="%8."/>
+      <w:lvlJc w:val="left"/>
+      <w:pPr>
+        <w:ind w:left="6120" w:hanging="360"/>
+      </w:pPr>
+    </w:lvl>
+    <w:lvl w:ilvl="8" w:tplc="0415001B" w:tentative="1">
+      <w:start w:val="1"/>
+      <w:numFmt w:val="lowerRoman"/>
+      <w:lvlText w:val="%9."/>
+      <w:lvlJc w:val="right"/>
+      <w:pPr>
+        <w:ind w:left="6840" w:hanging="180"/>
+      </w:pPr>
+    </w:lvl>
+  </w:abstractNum>
+  <w:abstractNum w:abstractNumId="3" w15:restartNumberingAfterBreak="0">
     <w:nsid w:val="2BB32535"/>
     <w:multiLevelType w:val="multilevel"/>
     <w:tmpl w:val="971CA70A"/>
@@ -1656,7 +1832,185 @@
       </w:rPr>
     </w:lvl>
   </w:abstractNum>
-  <w:abstractNum w:abstractNumId="3" w15:restartNumberingAfterBreak="0">
+  <w:abstractNum w:abstractNumId="4" w15:restartNumberingAfterBreak="0">
+    <w:nsid w:val="2D223CF0"/>
+    <w:multiLevelType w:val="hybridMultilevel"/>
+    <w:tmpl w:val="533EEC58"/>
+    <w:lvl w:ilvl="0" w:tplc="C23C3212">
+      <w:start w:val="1"/>
+      <w:numFmt w:val="lowerLetter"/>
+      <w:lvlText w:val="%1)"/>
+      <w:lvlJc w:val="left"/>
+      <w:pPr>
+        <w:ind w:left="1080" w:hanging="360"/>
+      </w:pPr>
+      <w:rPr>
+        <w:rFonts w:hint="default"/>
+      </w:rPr>
+    </w:lvl>
+    <w:lvl w:ilvl="1" w:tplc="04150019" w:tentative="1">
+      <w:start w:val="1"/>
+      <w:numFmt w:val="lowerLetter"/>
+      <w:lvlText w:val="%2."/>
+      <w:lvlJc w:val="left"/>
+      <w:pPr>
+        <w:ind w:left="1800" w:hanging="360"/>
+      </w:pPr>
+    </w:lvl>
+    <w:lvl w:ilvl="2" w:tplc="0415001B" w:tentative="1">
+      <w:start w:val="1"/>
+      <w:numFmt w:val="lowerRoman"/>
+      <w:lvlText w:val="%3."/>
+      <w:lvlJc w:val="right"/>
+      <w:pPr>
+        <w:ind w:left="2520" w:hanging="180"/>
+      </w:pPr>
+    </w:lvl>
+    <w:lvl w:ilvl="3" w:tplc="0415000F" w:tentative="1">
+      <w:start w:val="1"/>
+      <w:numFmt w:val="decimal"/>
+      <w:lvlText w:val="%4."/>
+      <w:lvlJc w:val="left"/>
+      <w:pPr>
+        <w:ind w:left="3240" w:hanging="360"/>
+      </w:pPr>
+    </w:lvl>
+    <w:lvl w:ilvl="4" w:tplc="04150019" w:tentative="1">
+      <w:start w:val="1"/>
+      <w:numFmt w:val="lowerLetter"/>
+      <w:lvlText w:val="%5."/>
+      <w:lvlJc w:val="left"/>
+      <w:pPr>
+        <w:ind w:left="3960" w:hanging="360"/>
+      </w:pPr>
+    </w:lvl>
+    <w:lvl w:ilvl="5" w:tplc="0415001B" w:tentative="1">
+      <w:start w:val="1"/>
+      <w:numFmt w:val="lowerRoman"/>
+      <w:lvlText w:val="%6."/>
+      <w:lvlJc w:val="right"/>
+      <w:pPr>
+        <w:ind w:left="4680" w:hanging="180"/>
+      </w:pPr>
+    </w:lvl>
+    <w:lvl w:ilvl="6" w:tplc="0415000F" w:tentative="1">
+      <w:start w:val="1"/>
+      <w:numFmt w:val="decimal"/>
+      <w:lvlText w:val="%7."/>
+      <w:lvlJc w:val="left"/>
+      <w:pPr>
+        <w:ind w:left="5400" w:hanging="360"/>
+      </w:pPr>
+    </w:lvl>
+    <w:lvl w:ilvl="7" w:tplc="04150019" w:tentative="1">
+      <w:start w:val="1"/>
+      <w:numFmt w:val="lowerLetter"/>
+      <w:lvlText w:val="%8."/>
+      <w:lvlJc w:val="left"/>
+      <w:pPr>
+        <w:ind w:left="6120" w:hanging="360"/>
+      </w:pPr>
+    </w:lvl>
+    <w:lvl w:ilvl="8" w:tplc="0415001B" w:tentative="1">
+      <w:start w:val="1"/>
+      <w:numFmt w:val="lowerRoman"/>
+      <w:lvlText w:val="%9."/>
+      <w:lvlJc w:val="right"/>
+      <w:pPr>
+        <w:ind w:left="6840" w:hanging="180"/>
+      </w:pPr>
+    </w:lvl>
+  </w:abstractNum>
+  <w:abstractNum w:abstractNumId="5" w15:restartNumberingAfterBreak="0">
+    <w:nsid w:val="48D26EFD"/>
+    <w:multiLevelType w:val="hybridMultilevel"/>
+    <w:tmpl w:val="89E2335C"/>
+    <w:lvl w:ilvl="0" w:tplc="0415000F">
+      <w:start w:val="1"/>
+      <w:numFmt w:val="decimal"/>
+      <w:lvlText w:val="%1."/>
+      <w:lvlJc w:val="left"/>
+      <w:pPr>
+        <w:ind w:left="720" w:hanging="360"/>
+      </w:pPr>
+      <w:rPr>
+        <w:rFonts w:hint="default"/>
+      </w:rPr>
+    </w:lvl>
+    <w:lvl w:ilvl="1" w:tplc="04150019" w:tentative="1">
+      <w:start w:val="1"/>
+      <w:numFmt w:val="lowerLetter"/>
+      <w:lvlText w:val="%2."/>
+      <w:lvlJc w:val="left"/>
+      <w:pPr>
+        <w:ind w:left="1440" w:hanging="360"/>
+      </w:pPr>
+    </w:lvl>
+    <w:lvl w:ilvl="2" w:tplc="0415001B" w:tentative="1">
+      <w:start w:val="1"/>
+      <w:numFmt w:val="lowerRoman"/>
+      <w:lvlText w:val="%3."/>
+      <w:lvlJc w:val="right"/>
+      <w:pPr>
+        <w:ind w:left="2160" w:hanging="180"/>
+      </w:pPr>
+    </w:lvl>
+    <w:lvl w:ilvl="3" w:tplc="0415000F" w:tentative="1">
+      <w:start w:val="1"/>
+      <w:numFmt w:val="decimal"/>
+      <w:lvlText w:val="%4."/>
+      <w:lvlJc w:val="left"/>
+      <w:pPr>
+        <w:ind w:left="2880" w:hanging="360"/>
+      </w:pPr>
+    </w:lvl>
+    <w:lvl w:ilvl="4" w:tplc="04150019" w:tentative="1">
+      <w:start w:val="1"/>
+      <w:numFmt w:val="lowerLetter"/>
+      <w:lvlText w:val="%5."/>
+      <w:lvlJc w:val="left"/>
+      <w:pPr>
+        <w:ind w:left="3600" w:hanging="360"/>
+      </w:pPr>
+    </w:lvl>
+    <w:lvl w:ilvl="5" w:tplc="0415001B" w:tentative="1">
+      <w:start w:val="1"/>
+      <w:numFmt w:val="lowerRoman"/>
+      <w:lvlText w:val="%6."/>
+      <w:lvlJc w:val="right"/>
+      <w:pPr>
+        <w:ind w:left="4320" w:hanging="180"/>
+      </w:pPr>
+    </w:lvl>
+    <w:lvl w:ilvl="6" w:tplc="0415000F" w:tentative="1">
+      <w:start w:val="1"/>
+      <w:numFmt w:val="decimal"/>
+      <w:lvlText w:val="%7."/>
+      <w:lvlJc w:val="left"/>
+      <w:pPr>
+        <w:ind w:left="5040" w:hanging="360"/>
+      </w:pPr>
+    </w:lvl>
+    <w:lvl w:ilvl="7" w:tplc="04150019" w:tentative="1">
+      <w:start w:val="1"/>
+      <w:numFmt w:val="lowerLetter"/>
+      <w:lvlText w:val="%8."/>
+      <w:lvlJc w:val="left"/>
+      <w:pPr>
+        <w:ind w:left="5760" w:hanging="360"/>
+      </w:pPr>
+    </w:lvl>
+    <w:lvl w:ilvl="8" w:tplc="0415001B" w:tentative="1">
+      <w:start w:val="1"/>
+      <w:numFmt w:val="lowerRoman"/>
+      <w:lvlText w:val="%9."/>
+      <w:lvlJc w:val="right"/>
+      <w:pPr>
+        <w:ind w:left="6480" w:hanging="180"/>
+      </w:pPr>
+    </w:lvl>
+  </w:abstractNum>
+  <w:abstractNum w:abstractNumId="6" w15:restartNumberingAfterBreak="0">
     <w:nsid w:val="4A18430D"/>
     <w:multiLevelType w:val="multilevel"/>
     <w:tmpl w:val="3DB26302"/>
@@ -1805,7 +2159,7 @@
       </w:rPr>
     </w:lvl>
   </w:abstractNum>
-  <w:abstractNum w:abstractNumId="4" w15:restartNumberingAfterBreak="0">
+  <w:abstractNum w:abstractNumId="7" w15:restartNumberingAfterBreak="0">
     <w:nsid w:val="52F82D1C"/>
     <w:multiLevelType w:val="hybridMultilevel"/>
     <w:tmpl w:val="CF8CB9F6"/>
@@ -1894,7 +2248,7 @@
       </w:pPr>
     </w:lvl>
   </w:abstractNum>
-  <w:abstractNum w:abstractNumId="5" w15:restartNumberingAfterBreak="0">
+  <w:abstractNum w:abstractNumId="8" w15:restartNumberingAfterBreak="0">
     <w:nsid w:val="57E70EDF"/>
     <w:multiLevelType w:val="hybridMultilevel"/>
     <w:tmpl w:val="00422658"/>
@@ -1983,7 +2337,96 @@
       </w:pPr>
     </w:lvl>
   </w:abstractNum>
-  <w:abstractNum w:abstractNumId="6" w15:restartNumberingAfterBreak="0">
+  <w:abstractNum w:abstractNumId="9" w15:restartNumberingAfterBreak="0">
+    <w:nsid w:val="79A8781B"/>
+    <w:multiLevelType w:val="hybridMultilevel"/>
+    <w:tmpl w:val="9C0C14C4"/>
+    <w:lvl w:ilvl="0" w:tplc="04150017">
+      <w:start w:val="1"/>
+      <w:numFmt w:val="lowerLetter"/>
+      <w:lvlText w:val="%1)"/>
+      <w:lvlJc w:val="left"/>
+      <w:pPr>
+        <w:ind w:left="720" w:hanging="360"/>
+      </w:pPr>
+      <w:rPr>
+        <w:rFonts w:hint="default"/>
+      </w:rPr>
+    </w:lvl>
+    <w:lvl w:ilvl="1" w:tplc="04150019" w:tentative="1">
+      <w:start w:val="1"/>
+      <w:numFmt w:val="lowerLetter"/>
+      <w:lvlText w:val="%2."/>
+      <w:lvlJc w:val="left"/>
+      <w:pPr>
+        <w:ind w:left="1440" w:hanging="360"/>
+      </w:pPr>
+    </w:lvl>
+    <w:lvl w:ilvl="2" w:tplc="0415001B" w:tentative="1">
+      <w:start w:val="1"/>
+      <w:numFmt w:val="lowerRoman"/>
+      <w:lvlText w:val="%3."/>
+      <w:lvlJc w:val="right"/>
+      <w:pPr>
+        <w:ind w:left="2160" w:hanging="180"/>
+      </w:pPr>
+    </w:lvl>
+    <w:lvl w:ilvl="3" w:tplc="0415000F" w:tentative="1">
+      <w:start w:val="1"/>
+      <w:numFmt w:val="decimal"/>
+      <w:lvlText w:val="%4."/>
+      <w:lvlJc w:val="left"/>
+      <w:pPr>
+        <w:ind w:left="2880" w:hanging="360"/>
+      </w:pPr>
+    </w:lvl>
+    <w:lvl w:ilvl="4" w:tplc="04150019" w:tentative="1">
+      <w:start w:val="1"/>
+      <w:numFmt w:val="lowerLetter"/>
+      <w:lvlText w:val="%5."/>
+      <w:lvlJc w:val="left"/>
+      <w:pPr>
+        <w:ind w:left="3600" w:hanging="360"/>
+      </w:pPr>
+    </w:lvl>
+    <w:lvl w:ilvl="5" w:tplc="0415001B" w:tentative="1">
+      <w:start w:val="1"/>
+      <w:numFmt w:val="lowerRoman"/>
+      <w:lvlText w:val="%6."/>
+      <w:lvlJc w:val="right"/>
+      <w:pPr>
+        <w:ind w:left="4320" w:hanging="180"/>
+      </w:pPr>
+    </w:lvl>
+    <w:lvl w:ilvl="6" w:tplc="0415000F" w:tentative="1">
+      <w:start w:val="1"/>
+      <w:numFmt w:val="decimal"/>
+      <w:lvlText w:val="%7."/>
+      <w:lvlJc w:val="left"/>
+      <w:pPr>
+        <w:ind w:left="5040" w:hanging="360"/>
+      </w:pPr>
+    </w:lvl>
+    <w:lvl w:ilvl="7" w:tplc="04150019" w:tentative="1">
+      <w:start w:val="1"/>
+      <w:numFmt w:val="lowerLetter"/>
+      <w:lvlText w:val="%8."/>
+      <w:lvlJc w:val="left"/>
+      <w:pPr>
+        <w:ind w:left="5760" w:hanging="360"/>
+      </w:pPr>
+    </w:lvl>
+    <w:lvl w:ilvl="8" w:tplc="0415001B" w:tentative="1">
+      <w:start w:val="1"/>
+      <w:numFmt w:val="lowerRoman"/>
+      <w:lvlText w:val="%9."/>
+      <w:lvlJc w:val="right"/>
+      <w:pPr>
+        <w:ind w:left="6480" w:hanging="180"/>
+      </w:pPr>
+    </w:lvl>
+  </w:abstractNum>
+  <w:abstractNum w:abstractNumId="10" w15:restartNumberingAfterBreak="0">
     <w:nsid w:val="7A58579F"/>
     <w:multiLevelType w:val="hybridMultilevel"/>
     <w:tmpl w:val="83D27BAA"/>
@@ -2100,28 +2543,40 @@
     <w:abstractNumId w:val="1"/>
   </w:num>
   <w:num w:numId="2">
+    <w:abstractNumId w:val="6"/>
+  </w:num>
+  <w:num w:numId="3">
+    <w:abstractNumId w:val="10"/>
+  </w:num>
+  <w:num w:numId="4">
     <w:abstractNumId w:val="3"/>
   </w:num>
-  <w:num w:numId="3">
-    <w:abstractNumId w:val="6"/>
-  </w:num>
-  <w:num w:numId="4">
-    <w:abstractNumId w:val="2"/>
-  </w:num>
   <w:num w:numId="5">
-    <w:abstractNumId w:val="4"/>
+    <w:abstractNumId w:val="7"/>
   </w:num>
   <w:num w:numId="6">
     <w:abstractNumId w:val="0"/>
   </w:num>
   <w:num w:numId="7">
+    <w:abstractNumId w:val="8"/>
+  </w:num>
+  <w:num w:numId="8">
+    <w:abstractNumId w:val="9"/>
+  </w:num>
+  <w:num w:numId="9">
     <w:abstractNumId w:val="5"/>
+  </w:num>
+  <w:num w:numId="10">
+    <w:abstractNumId w:val="4"/>
+  </w:num>
+  <w:num w:numId="11">
+    <w:abstractNumId w:val="2"/>
   </w:num>
 </w:numbering>
 </file>
 
 <file path=word/styles.xml><?xml version="1.0" encoding="utf-8"?>
-<w:styles xmlns:mc="http://schemas.openxmlformats.org/markup-compatibility/2006" xmlns:r="http://schemas.openxmlformats.org/officeDocument/2006/relationships" xmlns:w="http://schemas.openxmlformats.org/wordprocessingml/2006/main" xmlns:w14="http://schemas.microsoft.com/office/word/2010/wordml" xmlns:w15="http://schemas.microsoft.com/office/word/2012/wordml" xmlns:w16cex="http://schemas.microsoft.com/office/word/2018/wordml/cex" xmlns:w16cid="http://schemas.microsoft.com/office/word/2016/wordml/cid" xmlns:w16="http://schemas.microsoft.com/office/word/2018/wordml" xmlns:w16se="http://schemas.microsoft.com/office/word/2015/wordml/symex" mc:Ignorable="w14 w15 w16se w16cid w16 w16cex">
+<w:styles xmlns:mc="http://schemas.openxmlformats.org/markup-compatibility/2006" xmlns:r="http://schemas.openxmlformats.org/officeDocument/2006/relationships" xmlns:w="http://schemas.openxmlformats.org/wordprocessingml/2006/main" xmlns:w14="http://schemas.microsoft.com/office/word/2010/wordml" xmlns:w15="http://schemas.microsoft.com/office/word/2012/wordml" xmlns:w16cex="http://schemas.microsoft.com/office/word/2018/wordml/cex" xmlns:w16cid="http://schemas.microsoft.com/office/word/2016/wordml/cid" xmlns:w16="http://schemas.microsoft.com/office/word/2018/wordml" xmlns:w16sdtdh="http://schemas.microsoft.com/office/word/2020/wordml/sdtdatahash" xmlns:w16se="http://schemas.microsoft.com/office/word/2015/wordml/symex" mc:Ignorable="w14 w15 w16se w16cid w16 w16cex w16sdtdh">
   <w:docDefaults>
     <w:rPrDefault>
       <w:rPr>
@@ -2515,14 +2970,14 @@
     <w:lsdException w:name="Unresolved Mention" w:semiHidden="1" w:unhideWhenUsed="1"/>
     <w:lsdException w:name="Smart Link" w:semiHidden="1" w:unhideWhenUsed="1"/>
   </w:latentStyles>
-  <w:style w:type="paragraph" w:default="1" w:styleId="Normal">
+  <w:style w:type="paragraph" w:default="1" w:styleId="Normalny">
     <w:name w:val="Normal"/>
     <w:qFormat/>
   </w:style>
-  <w:style w:type="paragraph" w:styleId="Heading2">
+  <w:style w:type="paragraph" w:styleId="Nagwek2">
     <w:name w:val="heading 2"/>
-    <w:basedOn w:val="Normal"/>
-    <w:link w:val="Heading2Char"/>
+    <w:basedOn w:val="Normalny"/>
+    <w:link w:val="Nagwek2Znak"/>
     <w:uiPriority w:val="9"/>
     <w:qFormat/>
     <w:rsid w:val="001A1962"/>
@@ -2539,13 +2994,13 @@
       <w:lang w:eastAsia="en-GB"/>
     </w:rPr>
   </w:style>
-  <w:style w:type="character" w:default="1" w:styleId="DefaultParagraphFont">
+  <w:style w:type="character" w:default="1" w:styleId="Domylnaczcionkaakapitu">
     <w:name w:val="Default Paragraph Font"/>
     <w:uiPriority w:val="1"/>
     <w:semiHidden/>
     <w:unhideWhenUsed/>
   </w:style>
-  <w:style w:type="table" w:default="1" w:styleId="TableNormal">
+  <w:style w:type="table" w:default="1" w:styleId="Standardowy">
     <w:name w:val="Normal Table"/>
     <w:uiPriority w:val="99"/>
     <w:semiHidden/>
@@ -2560,15 +3015,15 @@
       </w:tblCellMar>
     </w:tblPr>
   </w:style>
-  <w:style w:type="numbering" w:default="1" w:styleId="NoList">
+  <w:style w:type="numbering" w:default="1" w:styleId="Bezlisty">
     <w:name w:val="No List"/>
     <w:uiPriority w:val="99"/>
     <w:semiHidden/>
     <w:unhideWhenUsed/>
   </w:style>
-  <w:style w:type="character" w:styleId="Hyperlink">
+  <w:style w:type="character" w:styleId="Hipercze">
     <w:name w:val="Hyperlink"/>
-    <w:basedOn w:val="DefaultParagraphFont"/>
+    <w:basedOn w:val="Domylnaczcionkaakapitu"/>
     <w:uiPriority w:val="99"/>
     <w:unhideWhenUsed/>
     <w:rsid w:val="008777F6"/>
@@ -2579,7 +3034,7 @@
   </w:style>
   <w:style w:type="character" w:customStyle="1" w:styleId="UnresolvedMention1">
     <w:name w:val="Unresolved Mention1"/>
-    <w:basedOn w:val="DefaultParagraphFont"/>
+    <w:basedOn w:val="Domylnaczcionkaakapitu"/>
     <w:uiPriority w:val="99"/>
     <w:semiHidden/>
     <w:unhideWhenUsed/>
@@ -2589,9 +3044,9 @@
       <w:shd w:val="clear" w:color="auto" w:fill="E1DFDD"/>
     </w:rPr>
   </w:style>
-  <w:style w:type="paragraph" w:styleId="ListParagraph">
+  <w:style w:type="paragraph" w:styleId="Akapitzlist">
     <w:name w:val="List Paragraph"/>
-    <w:basedOn w:val="Normal"/>
+    <w:basedOn w:val="Normalny"/>
     <w:uiPriority w:val="34"/>
     <w:qFormat/>
     <w:rsid w:val="008777F6"/>
@@ -2600,10 +3055,10 @@
       <w:contextualSpacing/>
     </w:pPr>
   </w:style>
-  <w:style w:type="character" w:customStyle="1" w:styleId="Heading2Char">
-    <w:name w:val="Heading 2 Char"/>
-    <w:basedOn w:val="DefaultParagraphFont"/>
-    <w:link w:val="Heading2"/>
+  <w:style w:type="character" w:customStyle="1" w:styleId="Nagwek2Znak">
+    <w:name w:val="Nagłówek 2 Znak"/>
+    <w:basedOn w:val="Domylnaczcionkaakapitu"/>
+    <w:link w:val="Nagwek2"/>
     <w:uiPriority w:val="9"/>
     <w:rsid w:val="001A1962"/>
     <w:rPr>
@@ -2615,9 +3070,9 @@
       <w:lang w:eastAsia="en-GB"/>
     </w:rPr>
   </w:style>
-  <w:style w:type="paragraph" w:styleId="NormalWeb">
+  <w:style w:type="paragraph" w:styleId="NormalnyWeb">
     <w:name w:val="Normal (Web)"/>
-    <w:basedOn w:val="Normal"/>
+    <w:basedOn w:val="Normalny"/>
     <w:uiPriority w:val="99"/>
     <w:semiHidden/>
     <w:unhideWhenUsed/>
@@ -2634,8 +3089,13 @@
   </w:style>
   <w:style w:type="character" w:customStyle="1" w:styleId="b">
     <w:name w:val="b"/>
-    <w:basedOn w:val="DefaultParagraphFont"/>
+    <w:basedOn w:val="Domylnaczcionkaakapitu"/>
     <w:rsid w:val="00696E65"/>
+  </w:style>
+  <w:style w:type="character" w:customStyle="1" w:styleId="preflabel">
+    <w:name w:val="preflabel"/>
+    <w:basedOn w:val="Domylnaczcionkaakapitu"/>
+    <w:rsid w:val="00A462A8"/>
   </w:style>
 </w:styles>
 </file>

</xml_diff>